<commit_message>
add more explanation and pictures
</commit_message>
<xml_diff>
--- a/FPGA/ultra96_random_walk/Design_doc_random_walk_FPGA.docx
+++ b/FPGA/ultra96_random_walk/Design_doc_random_walk_FPGA.docx
@@ -110,8 +110,6 @@
       <w:r>
         <w:t xml:space="preserve"> instantiation)</w:t>
       </w:r>
-      <w:bookmarkStart w:id="0" w:name="_GoBack"/>
-      <w:bookmarkEnd w:id="0"/>
     </w:p>
     <w:p/>
     <w:p>
@@ -120,7 +118,7 @@
           <w:noProof/>
         </w:rPr>
         <w:drawing>
-          <wp:inline distT="0" distB="0" distL="0" distR="0">
+          <wp:inline distT="0" distB="0" distL="0" distR="0" wp14:anchorId="0EDA471B" wp14:editId="66E68018">
             <wp:extent cx="4683511" cy="2653990"/>
             <wp:effectExtent l="0" t="0" r="3175" b="635"/>
             <wp:docPr id="3" name="Picture 3" descr="Diagram&#10;&#10;Description automatically generated"/>
@@ -259,24 +257,39 @@
       <w:r>
         <w:t xml:space="preserve">what stores in </w:t>
       </w:r>
+      <w:r>
+        <w:t xml:space="preserve">each </w:t>
+      </w:r>
+      <w:r>
+        <w:t>BRAM</w:t>
+      </w:r>
+      <w:r>
+        <w:t xml:space="preserve"> </w:t>
+      </w:r>
+      <w:r>
+        <w:t>Block</w:t>
+      </w:r>
+      <w:r>
+        <w:t xml:space="preserve">. In each BRAM block, seed node is stored from the 0x0 to 0x(K-1) address (K is the number of seed node). From 0xK to 0x(K+2*N), it stores the first and last neighbour’s address for each node in the subgraph (N is number of nodes in the subgraph). Starting from </w:t>
+      </w:r>
       <w:proofErr w:type="gramStart"/>
       <w:r>
-        <w:t xml:space="preserve">the </w:t>
-      </w:r>
-      <w:r>
-        <w:t>each</w:t>
+        <w:t>Ox(</w:t>
       </w:r>
       <w:proofErr w:type="gramEnd"/>
       <w:r>
-        <w:t xml:space="preserve"> </w:t>
-      </w:r>
-      <w:proofErr w:type="spellStart"/>
-      <w:r>
-        <w:t>BRAM_Block</w:t>
-      </w:r>
-      <w:proofErr w:type="spellEnd"/>
-      <w:r>
-        <w:t xml:space="preserve"> </w:t>
+        <w:t xml:space="preserve">K+2*N + 1), it stores the neighbours for each node in the subgraph. </w:t>
+      </w:r>
+    </w:p>
+    <w:p/>
+    <w:p>
+      <w:r>
+        <w:t>The following picture shows 3 rectangular boxes and the first box is ranging from 0x0 to 0x(K-1), and the second box ranging is from 0xK to 0x(K+2*N), and the third box is starting from Ox(K+2*N+1</w:t>
+      </w:r>
+      <w:bookmarkStart w:id="0" w:name="_GoBack"/>
+      <w:bookmarkEnd w:id="0"/>
+      <w:r>
+        <w:t>)</w:t>
       </w:r>
     </w:p>
     <w:p>
@@ -286,7 +299,7 @@
         </w:rPr>
         <w:lastRenderedPageBreak/>
         <w:drawing>
-          <wp:inline distT="0" distB="0" distL="0" distR="0" wp14:anchorId="75F4048E" wp14:editId="2D5FBA4B">
+          <wp:inline distT="0" distB="0" distL="0" distR="0" wp14:anchorId="33CCF5C8" wp14:editId="58FDC40F">
             <wp:extent cx="5431301" cy="5386039"/>
             <wp:effectExtent l="0" t="0" r="4445" b="0"/>
             <wp:docPr id="2" name="Picture 2" descr="A picture containing text&#10;&#10;Description automatically generated"/>
@@ -364,13 +377,7 @@
           <w:rPr>
             <w:rStyle w:val="Hyperlink"/>
           </w:rPr>
-          <w:t>https://github.com/lixali/FPGA_PPR/tree/master/FPGA/ultra96_random_walk</w:t>
-        </w:r>
-        <w:r>
-          <w:rPr>
-            <w:rStyle w:val="Hyperlink"/>
-          </w:rPr>
-          <w:t>/</w:t>
+          <w:t>https://github.com/lixali/FPGA_PPR/tree/master/FPGA/ultra96_random_walk/</w:t>
         </w:r>
       </w:hyperlink>
       <w:r>
@@ -597,7 +604,7 @@
           <w:noProof/>
         </w:rPr>
         <w:drawing>
-          <wp:inline distT="0" distB="0" distL="0" distR="0">
+          <wp:inline distT="0" distB="0" distL="0" distR="0" wp14:anchorId="1A575B74" wp14:editId="245C291D">
             <wp:extent cx="6524813" cy="3367668"/>
             <wp:effectExtent l="0" t="0" r="3175" b="0"/>
             <wp:docPr id="6" name="Picture 6" descr="A picture containing graphical user interface&#10;&#10;Description automatically generated"/>
@@ -643,7 +650,20 @@
     <w:p/>
     <w:p>
       <w:r>
-        <w:t>Clock frequency divider ()</w:t>
+        <w:t>Clock frequency divider (</w:t>
+      </w:r>
+      <w:proofErr w:type="spellStart"/>
+      <w:r>
+        <w:t>clock_</w:t>
+      </w:r>
+      <w:proofErr w:type="gramStart"/>
+      <w:r>
+        <w:t>divider.v</w:t>
+      </w:r>
+      <w:proofErr w:type="spellEnd"/>
+      <w:proofErr w:type="gramEnd"/>
+      <w:r>
+        <w:t>)</w:t>
       </w:r>
     </w:p>
     <w:p>
@@ -652,7 +672,7 @@
           <w:noProof/>
         </w:rPr>
         <w:drawing>
-          <wp:inline distT="0" distB="0" distL="0" distR="0">
+          <wp:inline distT="0" distB="0" distL="0" distR="0" wp14:anchorId="7EA20B4F" wp14:editId="2998C45F">
             <wp:extent cx="6671156" cy="708454"/>
             <wp:effectExtent l="0" t="0" r="0" b="3175"/>
             <wp:docPr id="7" name="Picture 7"/>
@@ -703,7 +723,232 @@
       <w:r>
         <w:t xml:space="preserve">Linear Feedback Shift Register </w:t>
       </w:r>
-    </w:p>
+      <w:r>
+        <w:t>(</w:t>
+      </w:r>
+      <w:proofErr w:type="spellStart"/>
+      <w:proofErr w:type="gramStart"/>
+      <w:r>
+        <w:t>lfsr.v</w:t>
+      </w:r>
+      <w:proofErr w:type="spellEnd"/>
+      <w:proofErr w:type="gramEnd"/>
+      <w:r>
+        <w:t>)</w:t>
+      </w:r>
+    </w:p>
+    <w:p>
+      <w:r>
+        <w:rPr>
+          <w:noProof/>
+        </w:rPr>
+        <w:drawing>
+          <wp:inline distT="0" distB="0" distL="0" distR="0" wp14:anchorId="2E9EFC68" wp14:editId="751BBF4C">
+            <wp:extent cx="6717218" cy="584886"/>
+            <wp:effectExtent l="0" t="0" r="1270" b="0"/>
+            <wp:docPr id="1" name="Picture 1"/>
+            <wp:cNvGraphicFramePr>
+              <a:graphicFrameLocks xmlns:a="http://schemas.openxmlformats.org/drawingml/2006/main" noChangeAspect="1"/>
+            </wp:cNvGraphicFramePr>
+            <a:graphic xmlns:a="http://schemas.openxmlformats.org/drawingml/2006/main">
+              <a:graphicData uri="http://schemas.openxmlformats.org/drawingml/2006/picture">
+                <pic:pic xmlns:pic="http://schemas.openxmlformats.org/drawingml/2006/picture">
+                  <pic:nvPicPr>
+                    <pic:cNvPr id="1" name="lfsr.PNG"/>
+                    <pic:cNvPicPr/>
+                  </pic:nvPicPr>
+                  <pic:blipFill>
+                    <a:blip r:embed="rId10" cstate="print">
+                      <a:extLst>
+                        <a:ext uri="{28A0092B-C50C-407E-A947-70E740481C1C}">
+                          <a14:useLocalDpi xmlns:a14="http://schemas.microsoft.com/office/drawing/2010/main" val="0"/>
+                        </a:ext>
+                      </a:extLst>
+                    </a:blip>
+                    <a:stretch>
+                      <a:fillRect/>
+                    </a:stretch>
+                  </pic:blipFill>
+                  <pic:spPr>
+                    <a:xfrm>
+                      <a:off x="0" y="0"/>
+                      <a:ext cx="6955580" cy="605641"/>
+                    </a:xfrm>
+                    <a:prstGeom prst="rect">
+                      <a:avLst/>
+                    </a:prstGeom>
+                  </pic:spPr>
+                </pic:pic>
+              </a:graphicData>
+            </a:graphic>
+          </wp:inline>
+        </w:drawing>
+      </w:r>
+    </w:p>
+    <w:p/>
+    <w:p>
+      <w:proofErr w:type="spellStart"/>
+      <w:r>
+        <w:t>Modelsim</w:t>
+      </w:r>
+      <w:proofErr w:type="spellEnd"/>
+      <w:r>
+        <w:t xml:space="preserve"> simulation project (</w:t>
+      </w:r>
+      <w:proofErr w:type="spellStart"/>
+      <w:r>
+        <w:t>modelsim</w:t>
+      </w:r>
+      <w:proofErr w:type="spellEnd"/>
+      <w:r>
+        <w:t xml:space="preserve"> is running faster in simulation than </w:t>
+      </w:r>
+      <w:proofErr w:type="spellStart"/>
+      <w:r>
+        <w:t>vivado</w:t>
+      </w:r>
+      <w:proofErr w:type="spellEnd"/>
+      <w:r>
+        <w:t xml:space="preserve">; But synthesis is still done is </w:t>
+      </w:r>
+      <w:proofErr w:type="spellStart"/>
+      <w:r>
+        <w:t>vivado</w:t>
+      </w:r>
+      <w:proofErr w:type="spellEnd"/>
+      <w:r>
+        <w:t>)</w:t>
+      </w:r>
+    </w:p>
+    <w:p/>
+    <w:p>
+      <w:r>
+        <w:rPr>
+          <w:noProof/>
+        </w:rPr>
+        <w:lastRenderedPageBreak/>
+        <w:drawing>
+          <wp:inline distT="0" distB="0" distL="0" distR="0" wp14:anchorId="090D0061" wp14:editId="557F2D31">
+            <wp:extent cx="5943600" cy="3191510"/>
+            <wp:effectExtent l="0" t="0" r="0" b="0"/>
+            <wp:docPr id="4" name="Picture 4" descr="Graphical user interface, text, application, Word&#10;&#10;Description automatically generated"/>
+            <wp:cNvGraphicFramePr>
+              <a:graphicFrameLocks xmlns:a="http://schemas.openxmlformats.org/drawingml/2006/main" noChangeAspect="1"/>
+            </wp:cNvGraphicFramePr>
+            <a:graphic xmlns:a="http://schemas.openxmlformats.org/drawingml/2006/main">
+              <a:graphicData uri="http://schemas.openxmlformats.org/drawingml/2006/picture">
+                <pic:pic xmlns:pic="http://schemas.openxmlformats.org/drawingml/2006/picture">
+                  <pic:nvPicPr>
+                    <pic:cNvPr id="4" name="modelsim_project.PNG"/>
+                    <pic:cNvPicPr/>
+                  </pic:nvPicPr>
+                  <pic:blipFill>
+                    <a:blip r:embed="rId11" cstate="print">
+                      <a:extLst>
+                        <a:ext uri="{28A0092B-C50C-407E-A947-70E740481C1C}">
+                          <a14:useLocalDpi xmlns:a14="http://schemas.microsoft.com/office/drawing/2010/main" val="0"/>
+                        </a:ext>
+                      </a:extLst>
+                    </a:blip>
+                    <a:stretch>
+                      <a:fillRect/>
+                    </a:stretch>
+                  </pic:blipFill>
+                  <pic:spPr>
+                    <a:xfrm>
+                      <a:off x="0" y="0"/>
+                      <a:ext cx="5943600" cy="3191510"/>
+                    </a:xfrm>
+                    <a:prstGeom prst="rect">
+                      <a:avLst/>
+                    </a:prstGeom>
+                  </pic:spPr>
+                </pic:pic>
+              </a:graphicData>
+            </a:graphic>
+          </wp:inline>
+        </w:drawing>
+      </w:r>
+    </w:p>
+    <w:p/>
+    <w:p>
+      <w:r>
+        <w:t xml:space="preserve">Simulation waveform of </w:t>
+      </w:r>
+      <w:proofErr w:type="spellStart"/>
+      <w:r>
+        <w:t>BRAM_random_walk</w:t>
+      </w:r>
+      <w:proofErr w:type="spellEnd"/>
+      <w:r>
+        <w:t xml:space="preserve"> module</w:t>
+      </w:r>
+      <w:r>
+        <w:t xml:space="preserve"> (</w:t>
+      </w:r>
+      <w:proofErr w:type="spellStart"/>
+      <w:r>
+        <w:t>bram_random_</w:t>
+      </w:r>
+      <w:proofErr w:type="gramStart"/>
+      <w:r>
+        <w:t>walk.v</w:t>
+      </w:r>
+      <w:proofErr w:type="spellEnd"/>
+      <w:proofErr w:type="gramEnd"/>
+      <w:r>
+        <w:t>)</w:t>
+      </w:r>
+    </w:p>
+    <w:p>
+      <w:r>
+        <w:rPr>
+          <w:noProof/>
+        </w:rPr>
+        <w:drawing>
+          <wp:inline distT="0" distB="0" distL="0" distR="0" wp14:anchorId="5C15CC1C" wp14:editId="0A98ED91">
+            <wp:extent cx="5943600" cy="3084195"/>
+            <wp:effectExtent l="0" t="0" r="0" b="1905"/>
+            <wp:docPr id="5" name="Picture 5" descr="A screenshot of a computer&#10;&#10;Description automatically generated"/>
+            <wp:cNvGraphicFramePr>
+              <a:graphicFrameLocks xmlns:a="http://schemas.openxmlformats.org/drawingml/2006/main" noChangeAspect="1"/>
+            </wp:cNvGraphicFramePr>
+            <a:graphic xmlns:a="http://schemas.openxmlformats.org/drawingml/2006/main">
+              <a:graphicData uri="http://schemas.openxmlformats.org/drawingml/2006/picture">
+                <pic:pic xmlns:pic="http://schemas.openxmlformats.org/drawingml/2006/picture">
+                  <pic:nvPicPr>
+                    <pic:cNvPr id="5" name="waveform_bram_random_walk.PNG"/>
+                    <pic:cNvPicPr/>
+                  </pic:nvPicPr>
+                  <pic:blipFill>
+                    <a:blip r:embed="rId12" cstate="print">
+                      <a:extLst>
+                        <a:ext uri="{28A0092B-C50C-407E-A947-70E740481C1C}">
+                          <a14:useLocalDpi xmlns:a14="http://schemas.microsoft.com/office/drawing/2010/main" val="0"/>
+                        </a:ext>
+                      </a:extLst>
+                    </a:blip>
+                    <a:stretch>
+                      <a:fillRect/>
+                    </a:stretch>
+                  </pic:blipFill>
+                  <pic:spPr>
+                    <a:xfrm>
+                      <a:off x="0" y="0"/>
+                      <a:ext cx="5943600" cy="3084195"/>
+                    </a:xfrm>
+                    <a:prstGeom prst="rect">
+                      <a:avLst/>
+                    </a:prstGeom>
+                  </pic:spPr>
+                </pic:pic>
+              </a:graphicData>
+            </a:graphic>
+          </wp:inline>
+        </w:drawing>
+      </w:r>
+    </w:p>
+    <w:p/>
     <w:p/>
     <w:p>
       <w:pPr>

</xml_diff>

<commit_message>
add more detail description for the verilog module
</commit_message>
<xml_diff>
--- a/FPGA/ultra96_random_walk/Design_doc_random_walk_FPGA.docx
+++ b/FPGA/ultra96_random_walk/Design_doc_random_walk_FPGA.docx
@@ -27,8 +27,6 @@
         </w:rPr>
         <w:t>D</w:t>
       </w:r>
-      <w:bookmarkStart w:id="0" w:name="_GoBack"/>
-      <w:bookmarkEnd w:id="0"/>
       <w:r>
         <w:rPr>
           <w:b/>
@@ -364,10 +362,10 @@
         </w:rPr>
         <w:lastRenderedPageBreak/>
         <w:drawing>
-          <wp:inline distT="0" distB="0" distL="0" distR="0" wp14:anchorId="525E0AED" wp14:editId="6899DF73">
-            <wp:extent cx="5943600" cy="3714750"/>
-            <wp:effectExtent l="0" t="0" r="0" b="6350"/>
-            <wp:docPr id="13" name="Picture 13" descr="Graphical user interface, table&#10;&#10;Description automatically generated"/>
+          <wp:inline distT="0" distB="0" distL="0" distR="0" wp14:anchorId="0DF91BDF" wp14:editId="40CCF112">
+            <wp:extent cx="5943600" cy="3597910"/>
+            <wp:effectExtent l="0" t="0" r="0" b="0"/>
+            <wp:docPr id="2" name="Picture 2" descr="Graphical user interface, table&#10;&#10;Description automatically generated"/>
             <wp:cNvGraphicFramePr>
               <a:graphicFrameLocks xmlns:a="http://schemas.openxmlformats.org/drawingml/2006/main" noChangeAspect="1"/>
             </wp:cNvGraphicFramePr>
@@ -375,7 +373,7 @@
               <a:graphicData uri="http://schemas.openxmlformats.org/drawingml/2006/picture">
                 <pic:pic xmlns:pic="http://schemas.openxmlformats.org/drawingml/2006/picture">
                   <pic:nvPicPr>
-                    <pic:cNvPr id="13" name="Screen Shot 2020-10-11 at 7.27.38 AM.png"/>
+                    <pic:cNvPr id="2" name="Screen Shot 2020-10-11 at 8.22.11 AM.png"/>
                     <pic:cNvPicPr/>
                   </pic:nvPicPr>
                   <pic:blipFill>
@@ -393,7 +391,7 @@
                   <pic:spPr>
                     <a:xfrm>
                       <a:off x="0" y="0"/>
-                      <a:ext cx="5943600" cy="3714750"/>
+                      <a:ext cx="5943600" cy="3597910"/>
                     </a:xfrm>
                     <a:prstGeom prst="rect">
                       <a:avLst/>
@@ -431,15 +429,7 @@
           <w:sz w:val="28"/>
           <w:szCs w:val="28"/>
         </w:rPr>
-        <w:t>3</w:t>
-      </w:r>
-      <w:r>
-        <w:rPr>
-          <w:b/>
-          <w:sz w:val="28"/>
-          <w:szCs w:val="28"/>
-        </w:rPr>
-        <w:t xml:space="preserve">. </w:t>
+        <w:t xml:space="preserve">3. </w:t>
       </w:r>
       <w:r>
         <w:rPr>
@@ -449,23 +439,13 @@
         </w:rPr>
         <w:t xml:space="preserve">Implementation of </w:t>
       </w:r>
-      <w:proofErr w:type="spellStart"/>
-      <w:r>
-        <w:rPr>
-          <w:b/>
-          <w:sz w:val="28"/>
-          <w:szCs w:val="28"/>
-        </w:rPr>
-        <w:t xml:space="preserve">random </w:t>
-      </w:r>
-      <w:proofErr w:type="spellEnd"/>
-      <w:r>
-        <w:rPr>
-          <w:b/>
-          <w:sz w:val="28"/>
-          <w:szCs w:val="28"/>
-        </w:rPr>
-        <w:t xml:space="preserve">walk block module </w:t>
+      <w:r>
+        <w:rPr>
+          <w:b/>
+          <w:sz w:val="28"/>
+          <w:szCs w:val="28"/>
+        </w:rPr>
+        <w:t xml:space="preserve">random walk block module </w:t>
       </w:r>
       <w:r>
         <w:rPr>
@@ -513,7 +493,15 @@
       </w:r>
       <w:proofErr w:type="gramEnd"/>
       <w:r>
-        <w:t xml:space="preserve">, seed node, neighbours address, neighbour nodes). The always block (starting at line 70 in </w:t>
+        <w:t>, seed node, neighbours address, neighbour nodes). The always block (starting at line 7</w:t>
+      </w:r>
+      <w:r>
+        <w:t>6</w:t>
+      </w:r>
+      <w:bookmarkStart w:id="0" w:name="_GoBack"/>
+      <w:bookmarkEnd w:id="0"/>
+      <w:r>
+        <w:t xml:space="preserve"> in </w:t>
       </w:r>
       <w:hyperlink r:id="rId9" w:history="1">
         <w:r>
@@ -735,7 +723,6 @@
         <w:jc w:val="both"/>
       </w:pPr>
       <w:r>
-        <w:lastRenderedPageBreak/>
         <w:t>(</w:t>
       </w:r>
       <w:proofErr w:type="gramStart"/>
@@ -933,10 +920,7 @@
       </w:r>
       <w:proofErr w:type="spellStart"/>
       <w:r>
-        <w:t>m</w:t>
-      </w:r>
-      <w:r>
-        <w:t>odelsim</w:t>
+        <w:t>modelsim</w:t>
       </w:r>
       <w:proofErr w:type="spellEnd"/>
       <w:r>
@@ -959,15 +943,7 @@
       </w:r>
       <w:proofErr w:type="spellEnd"/>
       <w:r>
-        <w:t xml:space="preserve"> is used in</w:t>
-      </w:r>
-      <w:proofErr w:type="spellStart"/>
-      <w:r>
-        <w:t xml:space="preserve"> </w:t>
-      </w:r>
-      <w:proofErr w:type="spellEnd"/>
-      <w:r>
-        <w:t>here.</w:t>
+        <w:t xml:space="preserve"> is used in here.</w:t>
       </w:r>
       <w:r>
         <w:t xml:space="preserve"> But synthesis</w:t>
@@ -1174,40 +1150,40 @@
         <w:jc w:val="both"/>
       </w:pPr>
       <w:r>
+        <w:t xml:space="preserve">Linear Feedback Shift Register </w:t>
+      </w:r>
+      <w:r>
+        <w:t>(</w:t>
+      </w:r>
+      <w:proofErr w:type="spellStart"/>
+      <w:r>
+        <w:t>lfsr</w:t>
+      </w:r>
+      <w:r>
+        <w:t>_</w:t>
+      </w:r>
+      <w:proofErr w:type="gramStart"/>
+      <w:r>
+        <w:t>tb</w:t>
+      </w:r>
+      <w:r>
+        <w:t>.v</w:t>
+      </w:r>
+      <w:proofErr w:type="spellEnd"/>
+      <w:proofErr w:type="gramEnd"/>
+      <w:r>
+        <w:t>)</w:t>
+      </w:r>
+    </w:p>
+    <w:p>
+      <w:pPr>
+        <w:jc w:val="both"/>
+      </w:pPr>
+      <w:r>
+        <w:rPr>
+          <w:noProof/>
+        </w:rPr>
         <w:lastRenderedPageBreak/>
-        <w:t xml:space="preserve">Linear Feedback Shift Register </w:t>
-      </w:r>
-      <w:r>
-        <w:t>(</w:t>
-      </w:r>
-      <w:proofErr w:type="spellStart"/>
-      <w:r>
-        <w:t>lfsr</w:t>
-      </w:r>
-      <w:r>
-        <w:t>_</w:t>
-      </w:r>
-      <w:proofErr w:type="gramStart"/>
-      <w:r>
-        <w:t>tb</w:t>
-      </w:r>
-      <w:r>
-        <w:t>.v</w:t>
-      </w:r>
-      <w:proofErr w:type="spellEnd"/>
-      <w:proofErr w:type="gramEnd"/>
-      <w:r>
-        <w:t>)</w:t>
-      </w:r>
-    </w:p>
-    <w:p>
-      <w:pPr>
-        <w:jc w:val="both"/>
-      </w:pPr>
-      <w:r>
-        <w:rPr>
-          <w:noProof/>
-        </w:rPr>
         <w:drawing>
           <wp:inline distT="0" distB="0" distL="0" distR="0" wp14:anchorId="2E9EFC68" wp14:editId="751BBF4C">
             <wp:extent cx="6717218" cy="584886"/>
@@ -1409,6 +1385,7 @@
         <w:jc w:val="both"/>
       </w:pPr>
       <w:r>
+        <w:lastRenderedPageBreak/>
         <w:t xml:space="preserve">Simulation waveform of </w:t>
       </w:r>
       <w:proofErr w:type="spellStart"/>

</xml_diff>